<commit_message>
Updated readme & analysis and design document
</commit_message>
<xml_diff>
--- a/Assignment_Analysis_and_Design_Document.docx
+++ b/Assignment_Analysis_and_Design_Document.docx
@@ -10,27 +10,14 @@
           <w:rFonts w:ascii="Times New Roman" w:hAnsi="Times New Roman"/>
         </w:rPr>
       </w:pPr>
-      <w:r>
-        <w:fldChar w:fldCharType="begin"/>
-      </w:r>
-      <w:r>
-        <w:instrText xml:space="preserve"> SUBJECT  \* MERGEFORMAT </w:instrText>
-      </w:r>
-      <w:r>
-        <w:fldChar w:fldCharType="separate"/>
-      </w:r>
-      <w:r>
-        <w:rPr>
-          <w:rFonts w:ascii="Times New Roman" w:hAnsi="Times New Roman"/>
-        </w:rPr>
-        <w:t xml:space="preserve">Assignment 3 - </w:t>
-      </w:r>
-      <w:r>
-        <w:rPr>
-          <w:rFonts w:ascii="Times New Roman" w:hAnsi="Times New Roman"/>
-        </w:rPr>
-        <w:fldChar w:fldCharType="end"/>
-      </w:r>
+      <w:fldSimple w:instr=" SUBJECT  \* MERGEFORMAT ">
+        <w:r>
+          <w:rPr>
+            <w:rFonts w:ascii="Times New Roman" w:hAnsi="Times New Roman"/>
+          </w:rPr>
+          <w:t xml:space="preserve">Assignment 3 - </w:t>
+        </w:r>
+      </w:fldSimple>
       <w:r>
         <w:rPr>
           <w:rFonts w:ascii="Times New Roman" w:hAnsi="Times New Roman"/>
@@ -46,41 +33,28 @@
           <w:rFonts w:ascii="Times New Roman" w:hAnsi="Times New Roman"/>
         </w:rPr>
       </w:pPr>
-      <w:r>
-        <w:fldChar w:fldCharType="begin"/>
-      </w:r>
-      <w:r>
-        <w:instrText xml:space="preserve"> TITLE  \* MERGEFORMAT </w:instrText>
-      </w:r>
-      <w:r>
-        <w:fldChar w:fldCharType="separate"/>
-      </w:r>
-      <w:bookmarkStart w:id="0" w:name="_Toc254785383"/>
-      <w:bookmarkStart w:id="1" w:name="_Toc254771757"/>
-      <w:bookmarkStart w:id="2" w:name="_Toc254770266"/>
-      <w:bookmarkStart w:id="3" w:name="_Toc254770226"/>
-      <w:bookmarkStart w:id="4" w:name="_Toc222883075"/>
-      <w:bookmarkStart w:id="5" w:name="_Toc222821167"/>
-      <w:bookmarkStart w:id="6" w:name="_Toc222820221"/>
-      <w:r>
-        <w:rPr>
-          <w:rFonts w:ascii="Times New Roman" w:hAnsi="Times New Roman"/>
-        </w:rPr>
-        <w:t>Analysis and Design Document</w:t>
-      </w:r>
-      <w:bookmarkEnd w:id="0"/>
-      <w:bookmarkEnd w:id="1"/>
-      <w:bookmarkEnd w:id="2"/>
-      <w:bookmarkEnd w:id="3"/>
-      <w:bookmarkEnd w:id="4"/>
-      <w:bookmarkEnd w:id="5"/>
-      <w:bookmarkEnd w:id="6"/>
-      <w:r>
-        <w:rPr>
-          <w:rFonts w:ascii="Times New Roman" w:hAnsi="Times New Roman"/>
-        </w:rPr>
-        <w:fldChar w:fldCharType="end"/>
-      </w:r>
+      <w:fldSimple w:instr=" TITLE  \* MERGEFORMAT ">
+        <w:bookmarkStart w:id="0" w:name="_Toc222820221"/>
+        <w:bookmarkStart w:id="1" w:name="_Toc222821167"/>
+        <w:bookmarkStart w:id="2" w:name="_Toc222883075"/>
+        <w:bookmarkStart w:id="3" w:name="_Toc254770226"/>
+        <w:bookmarkStart w:id="4" w:name="_Toc254770266"/>
+        <w:bookmarkStart w:id="5" w:name="_Toc254771757"/>
+        <w:bookmarkStart w:id="6" w:name="_Toc254785383"/>
+        <w:r>
+          <w:rPr>
+            <w:rFonts w:ascii="Times New Roman" w:hAnsi="Times New Roman"/>
+          </w:rPr>
+          <w:t>Analysis and Design Document</w:t>
+        </w:r>
+        <w:bookmarkEnd w:id="0"/>
+        <w:bookmarkEnd w:id="1"/>
+        <w:bookmarkEnd w:id="2"/>
+        <w:bookmarkEnd w:id="3"/>
+        <w:bookmarkEnd w:id="4"/>
+        <w:bookmarkEnd w:id="5"/>
+        <w:bookmarkEnd w:id="6"/>
+      </w:fldSimple>
     </w:p>
     <w:p>
       <w:pPr>
@@ -1357,21 +1331,7 @@
         <w:rPr>
           <w:sz w:val="24"/>
         </w:rPr>
-        <w:t>The system should allow the users to access only the resources and functions they are authorized to use (</w:t>
-      </w:r>
-      <w:proofErr w:type="spellStart"/>
-      <w:r>
-        <w:rPr>
-          <w:sz w:val="24"/>
-        </w:rPr>
-        <w:t>a</w:t>
-      </w:r>
-      <w:proofErr w:type="spellEnd"/>
-      <w:r>
-        <w:rPr>
-          <w:sz w:val="24"/>
-        </w:rPr>
-        <w:t xml:space="preserve"> administrator cannot edit the patients data for example)</w:t>
+        <w:t>The system should allow the users to access only the resources and functions they are authorized to use (a administrator cannot edit the patients data for example)</w:t>
       </w:r>
     </w:p>
     <w:p>
@@ -1908,7 +1868,7 @@
           <w:noProof/>
         </w:rPr>
         <w:drawing>
-          <wp:anchor distT="0" distB="0" distL="114300" distR="114300" simplePos="0" relativeHeight="251651584" behindDoc="0" locked="0" layoutInCell="1" allowOverlap="1">
+          <wp:anchor distT="0" distB="0" distL="114300" distR="114300" simplePos="0" relativeHeight="251652608" behindDoc="0" locked="0" layoutInCell="1" allowOverlap="1">
             <wp:simplePos x="0" y="0"/>
             <wp:positionH relativeFrom="column">
               <wp:posOffset>0</wp:posOffset>
@@ -1983,7 +1943,7 @@
         </w:rPr>
         <w:lastRenderedPageBreak/>
         <w:drawing>
-          <wp:anchor distT="0" distB="0" distL="114300" distR="114300" simplePos="0" relativeHeight="251655680" behindDoc="0" locked="0" layoutInCell="1" allowOverlap="1">
+          <wp:anchor distT="0" distB="0" distL="114300" distR="114300" simplePos="0" relativeHeight="251653632" behindDoc="0" locked="0" layoutInCell="1" allowOverlap="1">
             <wp:simplePos x="0" y="0"/>
             <wp:positionH relativeFrom="column">
               <wp:posOffset>657225</wp:posOffset>
@@ -2055,7 +2015,7 @@
           <w:noProof/>
         </w:rPr>
         <w:drawing>
-          <wp:anchor distT="0" distB="0" distL="114300" distR="114300" simplePos="0" relativeHeight="251659776" behindDoc="0" locked="0" layoutInCell="1" allowOverlap="1">
+          <wp:anchor distT="0" distB="0" distL="114300" distR="114300" simplePos="0" relativeHeight="251656704" behindDoc="0" locked="0" layoutInCell="1" allowOverlap="1">
             <wp:simplePos x="0" y="0"/>
             <wp:positionH relativeFrom="column">
               <wp:posOffset>533400</wp:posOffset>
@@ -2136,15 +2096,15 @@
           <w:sz w:val="24"/>
         </w:rPr>
         <w:drawing>
-          <wp:anchor distT="0" distB="0" distL="114300" distR="114300" simplePos="0" relativeHeight="251662848" behindDoc="0" locked="0" layoutInCell="1" allowOverlap="1">
+          <wp:anchor distT="0" distB="0" distL="114300" distR="114300" simplePos="0" relativeHeight="251657728" behindDoc="0" locked="0" layoutInCell="1" allowOverlap="1">
             <wp:simplePos x="0" y="0"/>
             <wp:positionH relativeFrom="column">
               <wp:posOffset>0</wp:posOffset>
             </wp:positionH>
             <wp:positionV relativeFrom="paragraph">
-              <wp:posOffset>199390</wp:posOffset>
+              <wp:posOffset>301625</wp:posOffset>
             </wp:positionV>
-            <wp:extent cx="5943600" cy="4664710"/>
+            <wp:extent cx="5943600" cy="4463415"/>
             <wp:effectExtent l="0" t="0" r="0" b="0"/>
             <wp:wrapTopAndBottom/>
             <wp:docPr id="5" name="Picture 5"/>
@@ -2173,7 +2133,7 @@
                   <pic:spPr>
                     <a:xfrm>
                       <a:off x="0" y="0"/>
-                      <a:ext cx="5943600" cy="4664710"/>
+                      <a:ext cx="5943600" cy="4463415"/>
                     </a:xfrm>
                     <a:prstGeom prst="rect">
                       <a:avLst/>
@@ -2182,6 +2142,9 @@
                 </pic:pic>
               </a:graphicData>
             </a:graphic>
+            <wp14:sizeRelV relativeFrom="margin">
+              <wp14:pctHeight>0</wp14:pctHeight>
+            </wp14:sizeRelV>
           </wp:anchor>
         </w:drawing>
       </w:r>
@@ -2413,7 +2376,7 @@
           <w:noProof/>
         </w:rPr>
         <w:drawing>
-          <wp:anchor distT="0" distB="0" distL="114300" distR="114300" simplePos="0" relativeHeight="251663872" behindDoc="0" locked="0" layoutInCell="1" allowOverlap="1">
+          <wp:anchor distT="0" distB="0" distL="114300" distR="114300" simplePos="0" relativeHeight="251658752" behindDoc="0" locked="0" layoutInCell="1" allowOverlap="1">
             <wp:simplePos x="0" y="0"/>
             <wp:positionH relativeFrom="column">
               <wp:posOffset>0</wp:posOffset>
@@ -2476,7 +2439,7 @@
           <w:noProof/>
         </w:rPr>
         <w:drawing>
-          <wp:anchor distT="0" distB="0" distL="114300" distR="114300" simplePos="0" relativeHeight="251657216" behindDoc="0" locked="0" layoutInCell="1" allowOverlap="1">
+          <wp:anchor distT="0" distB="0" distL="114300" distR="114300" simplePos="0" relativeHeight="251654656" behindDoc="0" locked="0" layoutInCell="1" allowOverlap="1">
             <wp:simplePos x="0" y="0"/>
             <wp:positionH relativeFrom="column">
               <wp:posOffset>0</wp:posOffset>
@@ -2534,21 +2497,22 @@
         <w:spacing w:line="240" w:lineRule="auto"/>
         <w:jc w:val="both"/>
       </w:pPr>
+      <w:bookmarkStart w:id="27" w:name="_GoBack"/>
       <w:r>
         <w:rPr>
           <w:noProof/>
         </w:rPr>
         <w:lastRenderedPageBreak/>
         <w:drawing>
-          <wp:anchor distT="0" distB="0" distL="114300" distR="114300" simplePos="0" relativeHeight="251659264" behindDoc="0" locked="0" layoutInCell="1" allowOverlap="1">
+          <wp:anchor distT="0" distB="0" distL="114300" distR="114300" simplePos="0" relativeHeight="251655680" behindDoc="0" locked="0" layoutInCell="1" allowOverlap="1">
             <wp:simplePos x="0" y="0"/>
             <wp:positionH relativeFrom="column">
-              <wp:posOffset>628650</wp:posOffset>
+              <wp:posOffset>972820</wp:posOffset>
             </wp:positionH>
             <wp:positionV relativeFrom="paragraph">
-              <wp:posOffset>161925</wp:posOffset>
+              <wp:posOffset>160655</wp:posOffset>
             </wp:positionV>
-            <wp:extent cx="4676775" cy="4043045"/>
+            <wp:extent cx="3988435" cy="4043045"/>
             <wp:effectExtent l="0" t="0" r="0" b="0"/>
             <wp:wrapTopAndBottom/>
             <wp:docPr id="8" name="Picture 8"/>
@@ -2577,7 +2541,7 @@
                   <pic:spPr>
                     <a:xfrm>
                       <a:off x="0" y="0"/>
-                      <a:ext cx="4676775" cy="4043045"/>
+                      <a:ext cx="3988435" cy="4043045"/>
                     </a:xfrm>
                     <a:prstGeom prst="rect">
                       <a:avLst/>
@@ -2595,6 +2559,7 @@
           </wp:anchor>
         </w:drawing>
       </w:r>
+      <w:bookmarkEnd w:id="27"/>
       <w:r>
         <w:t>Deployment diagram</w:t>
       </w:r>
@@ -2603,7 +2568,7 @@
       <w:pPr>
         <w:pStyle w:val="Heading1"/>
       </w:pPr>
-      <w:bookmarkStart w:id="27" w:name="_Toc254785392"/>
+      <w:bookmarkStart w:id="28" w:name="_Toc254785392"/>
       <w:r>
         <w:t xml:space="preserve">UML </w:t>
       </w:r>
@@ -2613,7 +2578,7 @@
       <w:r>
         <w:t xml:space="preserve"> Diagrams</w:t>
       </w:r>
-      <w:bookmarkEnd w:id="27"/>
+      <w:bookmarkEnd w:id="28"/>
     </w:p>
     <w:p>
       <w:pPr>
@@ -2626,7 +2591,7 @@
           <w:sz w:val="24"/>
         </w:rPr>
         <w:drawing>
-          <wp:anchor distT="0" distB="0" distL="114300" distR="114300" simplePos="0" relativeHeight="251664896" behindDoc="0" locked="0" layoutInCell="1" allowOverlap="1">
+          <wp:anchor distT="0" distB="0" distL="114300" distR="114300" simplePos="0" relativeHeight="251659776" behindDoc="0" locked="0" layoutInCell="1" allowOverlap="1">
             <wp:simplePos x="0" y="0"/>
             <wp:positionH relativeFrom="column">
               <wp:posOffset>123825</wp:posOffset>
@@ -2700,7 +2665,7 @@
           <w:sz w:val="28"/>
         </w:rPr>
       </w:pPr>
-      <w:bookmarkStart w:id="28" w:name="_Toc254785393"/>
+      <w:bookmarkStart w:id="29" w:name="_Toc254785393"/>
       <w:r>
         <w:rPr>
           <w:rFonts w:ascii="Times New Roman" w:hAnsi="Times New Roman"/>
@@ -2719,7 +2684,7 @@
         </w:rPr>
         <w:t>Design</w:t>
       </w:r>
-      <w:bookmarkEnd w:id="28"/>
+      <w:bookmarkEnd w:id="29"/>
     </w:p>
     <w:p>
       <w:pPr>
@@ -2897,7 +2862,7 @@
           <w:sz w:val="24"/>
         </w:rPr>
         <w:drawing>
-          <wp:anchor distT="0" distB="0" distL="114300" distR="114300" simplePos="0" relativeHeight="251666944" behindDoc="0" locked="0" layoutInCell="1" allowOverlap="1">
+          <wp:anchor distT="0" distB="0" distL="114300" distR="114300" simplePos="0" relativeHeight="251660800" behindDoc="0" locked="0" layoutInCell="1" allowOverlap="1">
             <wp:simplePos x="0" y="0"/>
             <wp:positionH relativeFrom="column">
               <wp:posOffset>295275</wp:posOffset>
@@ -2973,7 +2938,7 @@
           <w:sz w:val="24"/>
         </w:rPr>
         <w:drawing>
-          <wp:anchor distT="0" distB="0" distL="114300" distR="114300" simplePos="0" relativeHeight="251668992" behindDoc="0" locked="0" layoutInCell="1" allowOverlap="1">
+          <wp:anchor distT="0" distB="0" distL="114300" distR="114300" simplePos="0" relativeHeight="251661824" behindDoc="0" locked="0" layoutInCell="1" allowOverlap="1">
             <wp:simplePos x="0" y="0"/>
             <wp:positionH relativeFrom="column">
               <wp:posOffset>171450</wp:posOffset>
@@ -3043,7 +3008,7 @@
           <w:rFonts w:ascii="Times New Roman" w:hAnsi="Times New Roman"/>
         </w:rPr>
       </w:pPr>
-      <w:bookmarkStart w:id="29" w:name="_Toc254785394"/>
+      <w:bookmarkStart w:id="30" w:name="_Toc254785394"/>
       <w:r>
         <w:rPr>
           <w:rFonts w:ascii="Times New Roman" w:hAnsi="Times New Roman"/>
@@ -3056,7 +3021,7 @@
         </w:rPr>
         <w:t>. Data Model</w:t>
       </w:r>
-      <w:bookmarkEnd w:id="29"/>
+      <w:bookmarkEnd w:id="30"/>
       <w:r>
         <w:rPr>
           <w:rFonts w:ascii="Times New Roman" w:hAnsi="Times New Roman"/>
@@ -3082,7 +3047,7 @@
           <w:sz w:val="24"/>
         </w:rPr>
         <w:drawing>
-          <wp:anchor distT="0" distB="0" distL="114300" distR="114300" simplePos="0" relativeHeight="251668992" behindDoc="0" locked="0" layoutInCell="1" allowOverlap="1">
+          <wp:anchor distT="0" distB="0" distL="114300" distR="114300" simplePos="0" relativeHeight="251662848" behindDoc="0" locked="0" layoutInCell="1" allowOverlap="1">
             <wp:simplePos x="0" y="0"/>
             <wp:positionH relativeFrom="column">
               <wp:posOffset>0</wp:posOffset>
@@ -3150,7 +3115,7 @@
           <w:rFonts w:ascii="Times New Roman" w:hAnsi="Times New Roman"/>
         </w:rPr>
       </w:pPr>
-      <w:bookmarkStart w:id="30" w:name="_Toc254785395"/>
+      <w:bookmarkStart w:id="31" w:name="_Toc254785395"/>
       <w:r>
         <w:rPr>
           <w:rFonts w:ascii="Times New Roman" w:hAnsi="Times New Roman"/>
@@ -3175,7 +3140,7 @@
         </w:rPr>
         <w:t xml:space="preserve"> Testing</w:t>
       </w:r>
-      <w:bookmarkEnd w:id="30"/>
+      <w:bookmarkEnd w:id="31"/>
     </w:p>
     <w:p>
       <w:pPr>
@@ -3184,7 +3149,7 @@
           <w:color w:val="943634"/>
         </w:rPr>
       </w:pPr>
-      <w:bookmarkStart w:id="31" w:name="_Toc254785396"/>
+      <w:bookmarkStart w:id="32" w:name="_Toc254785396"/>
       <w:r>
         <w:rPr>
           <w:sz w:val="24"/>
@@ -3207,16 +3172,8 @@
         <w:rPr>
           <w:sz w:val="24"/>
         </w:rPr>
-        <w:t xml:space="preserve"> and </w:t>
-      </w:r>
-      <w:proofErr w:type="spellStart"/>
-      <w:r>
-        <w:rPr>
-          <w:sz w:val="24"/>
-        </w:rPr>
-        <w:t>SpringBootTest</w:t>
-      </w:r>
-      <w:proofErr w:type="spellEnd"/>
+        <w:t xml:space="preserve"> and SpringBootTest</w:t>
+      </w:r>
       <w:r>
         <w:rPr>
           <w:sz w:val="24"/>
@@ -3229,8 +3186,6 @@
         </w:rPr>
         <w:t>Also, the tests were ran on a different Spring profile that used a H2 in-memory database instead of the regular MySQL database used in the default profile.</w:t>
       </w:r>
-      <w:bookmarkStart w:id="32" w:name="_GoBack"/>
-      <w:bookmarkEnd w:id="32"/>
     </w:p>
     <w:p>
       <w:pPr>
@@ -3252,7 +3207,7 @@
         </w:rPr>
         <w:t>. Bibliography</w:t>
       </w:r>
-      <w:bookmarkEnd w:id="31"/>
+      <w:bookmarkEnd w:id="32"/>
     </w:p>
     <w:p>
       <w:pPr>
@@ -3515,21 +3470,11 @@
           <w:r>
             <w:sym w:font="Symbol" w:char="F0D3"/>
           </w:r>
-          <w:r>
-            <w:fldChar w:fldCharType="begin"/>
-          </w:r>
-          <w:r>
-            <w:instrText xml:space="preserve"> DOCPROPERTY "Company"  \* MERGEFORMAT </w:instrText>
-          </w:r>
-          <w:r>
-            <w:fldChar w:fldCharType="separate"/>
-          </w:r>
-          <w:r>
-            <w:t>UTCN</w:t>
-          </w:r>
-          <w:r>
-            <w:fldChar w:fldCharType="end"/>
-          </w:r>
+          <w:fldSimple w:instr=" DOCPROPERTY &quot;Company&quot;  \* MERGEFORMAT ">
+            <w:r>
+              <w:t>UTCN</w:t>
+            </w:r>
+          </w:fldSimple>
           <w:r>
             <w:t xml:space="preserve">, </w:t>
           </w:r>
@@ -3593,7 +3538,7 @@
               <w:rStyle w:val="PageNumber"/>
               <w:noProof/>
             </w:rPr>
-            <w:t>8</w:t>
+            <w:t>7</w:t>
           </w:r>
           <w:r>
             <w:rPr>
@@ -3607,29 +3552,15 @@
             </w:rPr>
             <w:t xml:space="preserve"> of </w:t>
           </w:r>
-          <w:r>
-            <w:fldChar w:fldCharType="begin"/>
-          </w:r>
-          <w:r>
-            <w:instrText xml:space="preserve"> NUMPAGES  \* MERGEFORMAT </w:instrText>
-          </w:r>
-          <w:r>
-            <w:fldChar w:fldCharType="separate"/>
-          </w:r>
-          <w:r>
-            <w:rPr>
-              <w:rStyle w:val="PageNumber"/>
-              <w:noProof/>
-            </w:rPr>
-            <w:t>10</w:t>
-          </w:r>
-          <w:r>
-            <w:rPr>
-              <w:rStyle w:val="PageNumber"/>
-              <w:noProof/>
-            </w:rPr>
-            <w:fldChar w:fldCharType="end"/>
-          </w:r>
+          <w:fldSimple w:instr=" NUMPAGES  \* MERGEFORMAT ">
+            <w:r>
+              <w:rPr>
+                <w:rStyle w:val="PageNumber"/>
+                <w:noProof/>
+              </w:rPr>
+              <w:t>10</w:t>
+            </w:r>
+          </w:fldSimple>
         </w:p>
       </w:tc>
     </w:tr>
@@ -5071,15 +5002,6 @@
   </w:num>
   <w:num w:numId="12">
     <w:abstractNumId w:val="10"/>
-    <w:lvlOverride w:ilvl="0"/>
-    <w:lvlOverride w:ilvl="1"/>
-    <w:lvlOverride w:ilvl="2"/>
-    <w:lvlOverride w:ilvl="3"/>
-    <w:lvlOverride w:ilvl="4"/>
-    <w:lvlOverride w:ilvl="5"/>
-    <w:lvlOverride w:ilvl="6"/>
-    <w:lvlOverride w:ilvl="7"/>
-    <w:lvlOverride w:ilvl="8"/>
   </w:num>
 </w:numbering>
 </file>
@@ -5664,6 +5586,7 @@
   <w:style w:type="character" w:default="1" w:styleId="DefaultParagraphFont">
     <w:name w:val="Default Paragraph Font"/>
     <w:uiPriority w:val="1"/>
+    <w:semiHidden/>
     <w:unhideWhenUsed/>
   </w:style>
   <w:style w:type="table" w:default="1" w:styleId="TableNormal">

</xml_diff>